<commit_message>
Epic 0 - Yurii Sirenko
</commit_message>
<xml_diff>
--- a/ai_13/yurii_sirenko/Epic_1/epic_1_pactice_and_labs_report_yurii_sirenko.docx
+++ b/ai_13/yurii_sirenko/Epic_1/epic_1_pactice_and_labs_report_yurii_sirenko.docx
@@ -4,6 +4,7 @@
   <w:body>
     <w:p>
       <w:pPr>
+        <w:spacing w:after="0" w:line="240" w:lineRule="auto"/>
         <w:jc w:val="center"/>
         <w:rPr>
           <w:rFonts w:ascii="Times New Roman" w:eastAsia="Times New Roman" w:hAnsi="Times New Roman" w:cs="Times New Roman"/>
@@ -17,11 +18,12 @@
           <w:sz w:val="28"/>
           <w:szCs w:val="28"/>
         </w:rPr>
-        <w:t>+Міністерство освіти і науки України</w:t>
-      </w:r>
-    </w:p>
-    <w:p>
-      <w:pPr>
+        <w:t>Міністерство освіти і науки України</w:t>
+      </w:r>
+    </w:p>
+    <w:p>
+      <w:pPr>
+        <w:spacing w:after="0" w:line="240" w:lineRule="auto"/>
         <w:jc w:val="center"/>
         <w:rPr>
           <w:rFonts w:ascii="Times New Roman" w:eastAsia="Times New Roman" w:hAnsi="Times New Roman" w:cs="Times New Roman"/>
@@ -59,76 +61,133 @@
     </w:p>
     <w:p>
       <w:pPr>
-        <w:jc w:val="center"/>
-        <w:rPr>
-          <w:rFonts w:ascii="Times New Roman" w:eastAsia="Times New Roman" w:hAnsi="Times New Roman" w:cs="Times New Roman"/>
-        </w:rPr>
-      </w:pPr>
-      <w:r>
-        <w:rPr>
+        <w:spacing w:after="0" w:line="240" w:lineRule="auto"/>
+        <w:rPr>
+          <w:rFonts w:ascii="Times New Roman" w:eastAsia="Times New Roman" w:hAnsi="Times New Roman" w:cs="Times New Roman"/>
+          <w:sz w:val="24"/>
+          <w:szCs w:val="24"/>
+        </w:rPr>
+      </w:pPr>
+    </w:p>
+    <w:p>
+      <w:pPr>
+        <w:spacing w:after="0" w:line="240" w:lineRule="auto"/>
+        <w:rPr>
+          <w:rFonts w:ascii="Times New Roman" w:eastAsia="Times New Roman" w:hAnsi="Times New Roman" w:cs="Times New Roman"/>
+          <w:sz w:val="24"/>
+          <w:szCs w:val="24"/>
+        </w:rPr>
+      </w:pPr>
+      <w:r>
+        <w:rPr>
+          <w:rFonts w:ascii="Times New Roman" w:eastAsia="Times New Roman" w:hAnsi="Times New Roman" w:cs="Times New Roman"/>
           <w:noProof/>
+          <w:sz w:val="24"/>
+          <w:szCs w:val="24"/>
         </w:rPr>
         <w:drawing>
-          <wp:inline distT="0" distB="0" distL="0" distR="0" wp14:anchorId="10358EA8" wp14:editId="0AF0CBD4">
-            <wp:extent cx="2994660" cy="2838953"/>
+          <wp:anchor distT="0" distB="0" distL="114300" distR="114300" simplePos="0" relativeHeight="251661312" behindDoc="0" locked="0" layoutInCell="1" hidden="0" allowOverlap="1" wp14:anchorId="680747AF" wp14:editId="7A55E5FA">
+            <wp:simplePos x="0" y="0"/>
+            <wp:positionH relativeFrom="column">
+              <wp:posOffset>1765935</wp:posOffset>
+            </wp:positionH>
+            <wp:positionV relativeFrom="paragraph">
+              <wp:posOffset>65432</wp:posOffset>
+            </wp:positionV>
+            <wp:extent cx="2710845" cy="2571750"/>
             <wp:effectExtent l="0" t="0" r="0" b="0"/>
-            <wp:docPr id="954745723" name="Рисунок 1"/>
-            <wp:cNvGraphicFramePr>
-              <a:graphicFrameLocks xmlns:a="http://schemas.openxmlformats.org/drawingml/2006/main" noChangeAspect="1"/>
-            </wp:cNvGraphicFramePr>
+            <wp:wrapNone/>
+            <wp:docPr id="881104391" name="Рисунок 881104391" descr="A blue and white logo&#10;&#10;Description automatically generated"/>
+            <wp:cNvGraphicFramePr/>
             <a:graphic xmlns:a="http://schemas.openxmlformats.org/drawingml/2006/main">
               <a:graphicData uri="http://schemas.openxmlformats.org/drawingml/2006/picture">
                 <pic:pic xmlns:pic="http://schemas.openxmlformats.org/drawingml/2006/picture">
                   <pic:nvPicPr>
-                    <pic:cNvPr id="0" name="Picture 1"/>
-                    <pic:cNvPicPr>
-                      <a:picLocks noChangeAspect="1" noChangeArrowheads="1"/>
-                    </pic:cNvPicPr>
+                    <pic:cNvPr id="0" name="image1.jpg" descr="A blue and white logo&#10;&#10;Description automatically generated"/>
+                    <pic:cNvPicPr preferRelativeResize="0"/>
                   </pic:nvPicPr>
                   <pic:blipFill>
-                    <a:blip r:embed="rId9" cstate="print">
-                      <a:extLst>
-                        <a:ext uri="{28A0092B-C50C-407E-A947-70E740481C1C}">
-                          <a14:useLocalDpi xmlns:a14="http://schemas.microsoft.com/office/drawing/2010/main" val="0"/>
-                        </a:ext>
-                      </a:extLst>
-                    </a:blip>
+                    <a:blip r:embed="rId9"/>
                     <a:srcRect/>
                     <a:stretch>
                       <a:fillRect/>
                     </a:stretch>
                   </pic:blipFill>
-                  <pic:spPr bwMode="auto">
+                  <pic:spPr>
                     <a:xfrm>
                       <a:off x="0" y="0"/>
-                      <a:ext cx="3005324" cy="2849063"/>
+                      <a:ext cx="2710845" cy="2571750"/>
                     </a:xfrm>
                     <a:prstGeom prst="rect">
                       <a:avLst/>
                     </a:prstGeom>
-                    <a:noFill/>
-                    <a:ln>
-                      <a:noFill/>
-                    </a:ln>
+                    <a:ln/>
                   </pic:spPr>
                 </pic:pic>
               </a:graphicData>
             </a:graphic>
-          </wp:inline>
+          </wp:anchor>
         </w:drawing>
       </w:r>
     </w:p>
     <w:p>
       <w:pPr>
-        <w:ind w:right="560"/>
-        <w:rPr>
-          <w:rFonts w:ascii="Times New Roman" w:eastAsia="Times New Roman" w:hAnsi="Times New Roman" w:cs="Times New Roman"/>
-        </w:rPr>
-      </w:pPr>
-    </w:p>
-    <w:p>
-      <w:pPr>
-        <w:spacing w:line="240" w:lineRule="auto"/>
+        <w:spacing w:after="0" w:line="240" w:lineRule="auto"/>
+        <w:jc w:val="center"/>
+        <w:rPr>
+          <w:rFonts w:ascii="Times New Roman" w:eastAsia="Times New Roman" w:hAnsi="Times New Roman" w:cs="Times New Roman"/>
+          <w:sz w:val="24"/>
+          <w:szCs w:val="24"/>
+        </w:rPr>
+      </w:pPr>
+    </w:p>
+    <w:p>
+      <w:pPr>
+        <w:spacing w:after="0" w:line="240" w:lineRule="auto"/>
+        <w:jc w:val="center"/>
+        <w:rPr>
+          <w:rFonts w:ascii="Times New Roman" w:eastAsia="Times New Roman" w:hAnsi="Times New Roman" w:cs="Times New Roman"/>
+          <w:sz w:val="24"/>
+          <w:szCs w:val="24"/>
+        </w:rPr>
+      </w:pPr>
+    </w:p>
+    <w:p>
+      <w:pPr>
+        <w:spacing w:after="0" w:line="240" w:lineRule="auto"/>
+        <w:jc w:val="center"/>
+        <w:rPr>
+          <w:rFonts w:ascii="Times New Roman" w:eastAsia="Times New Roman" w:hAnsi="Times New Roman" w:cs="Times New Roman"/>
+          <w:sz w:val="24"/>
+          <w:szCs w:val="24"/>
+        </w:rPr>
+      </w:pPr>
+    </w:p>
+    <w:p>
+      <w:pPr>
+        <w:spacing w:after="0" w:line="240" w:lineRule="auto"/>
+        <w:jc w:val="center"/>
+        <w:rPr>
+          <w:rFonts w:ascii="Times New Roman" w:eastAsia="Times New Roman" w:hAnsi="Times New Roman" w:cs="Times New Roman"/>
+          <w:sz w:val="24"/>
+          <w:szCs w:val="24"/>
+        </w:rPr>
+      </w:pPr>
+    </w:p>
+    <w:p>
+      <w:pPr>
+        <w:spacing w:after="0" w:line="240" w:lineRule="auto"/>
+        <w:jc w:val="center"/>
+        <w:rPr>
+          <w:rFonts w:ascii="Times New Roman" w:eastAsia="Times New Roman" w:hAnsi="Times New Roman" w:cs="Times New Roman"/>
+          <w:sz w:val="24"/>
+          <w:szCs w:val="24"/>
+        </w:rPr>
+      </w:pPr>
+    </w:p>
+    <w:p>
+      <w:pPr>
+        <w:spacing w:after="0" w:line="240" w:lineRule="auto"/>
         <w:jc w:val="center"/>
         <w:rPr>
           <w:rFonts w:ascii="Times New Roman" w:eastAsia="Times New Roman" w:hAnsi="Times New Roman" w:cs="Times New Roman"/>
@@ -137,33 +196,50 @@
           <w:szCs w:val="40"/>
         </w:rPr>
       </w:pPr>
-      <w:r>
+    </w:p>
+    <w:p>
+      <w:pPr>
+        <w:spacing w:after="0" w:line="240" w:lineRule="auto"/>
+        <w:jc w:val="center"/>
         <w:rPr>
           <w:rFonts w:ascii="Times New Roman" w:eastAsia="Times New Roman" w:hAnsi="Times New Roman" w:cs="Times New Roman"/>
           <w:b/>
           <w:sz w:val="40"/>
           <w:szCs w:val="40"/>
         </w:rPr>
+      </w:pPr>
+    </w:p>
+    <w:p>
+      <w:pPr>
+        <w:spacing w:after="0" w:line="240" w:lineRule="auto"/>
+        <w:jc w:val="center"/>
+        <w:rPr>
+          <w:rFonts w:ascii="Times New Roman" w:eastAsia="Times New Roman" w:hAnsi="Times New Roman" w:cs="Times New Roman"/>
+          <w:b/>
+          <w:sz w:val="40"/>
+          <w:szCs w:val="40"/>
+        </w:rPr>
+      </w:pPr>
+    </w:p>
+    <w:p>
+      <w:pPr>
+        <w:spacing w:after="0" w:line="240" w:lineRule="auto"/>
+        <w:jc w:val="center"/>
+        <w:rPr>
+          <w:rFonts w:ascii="Times New Roman" w:eastAsia="Times New Roman" w:hAnsi="Times New Roman" w:cs="Times New Roman"/>
+          <w:b/>
+          <w:sz w:val="40"/>
+          <w:szCs w:val="40"/>
+        </w:rPr>
+      </w:pPr>
+      <w:r>
+        <w:rPr>
+          <w:rFonts w:ascii="Times New Roman" w:eastAsia="Times New Roman" w:hAnsi="Times New Roman" w:cs="Times New Roman"/>
+          <w:b/>
+          <w:sz w:val="40"/>
+          <w:szCs w:val="40"/>
+        </w:rPr>
         <w:t>Звіт</w:t>
-      </w:r>
-    </w:p>
-    <w:p>
-      <w:pPr>
-        <w:spacing w:line="240" w:lineRule="auto"/>
-        <w:jc w:val="center"/>
-        <w:rPr>
-          <w:rFonts w:ascii="Times New Roman" w:eastAsia="Times New Roman" w:hAnsi="Times New Roman" w:cs="Times New Roman"/>
-          <w:sz w:val="28"/>
-          <w:szCs w:val="28"/>
-        </w:rPr>
-      </w:pPr>
-      <w:r>
-        <w:rPr>
-          <w:rFonts w:ascii="Times New Roman" w:eastAsia="Times New Roman" w:hAnsi="Times New Roman" w:cs="Times New Roman"/>
-          <w:sz w:val="28"/>
-          <w:szCs w:val="28"/>
-        </w:rPr>
-        <w:t xml:space="preserve">про виконання </w:t>
       </w:r>
     </w:p>
     <w:p>
@@ -172,13 +248,12 @@
           <w:tab w:val="center" w:pos="4819"/>
           <w:tab w:val="left" w:pos="7468"/>
         </w:tabs>
-        <w:spacing w:line="240" w:lineRule="auto"/>
+        <w:spacing w:after="0" w:line="240" w:lineRule="auto"/>
         <w:rPr>
           <w:rFonts w:ascii="Times New Roman" w:eastAsia="Times New Roman" w:hAnsi="Times New Roman" w:cs="Times New Roman"/>
           <w:b/>
           <w:sz w:val="28"/>
           <w:szCs w:val="28"/>
-          <w:lang w:val="ru-RU"/>
         </w:rPr>
       </w:pPr>
       <w:r>
@@ -189,22 +264,149 @@
           <w:szCs w:val="28"/>
         </w:rPr>
         <w:tab/>
-        <w:t xml:space="preserve">Лабораторних та практичних робіт № </w:t>
-      </w:r>
-      <w:r>
+      </w:r>
+    </w:p>
+    <w:p>
+      <w:pPr>
+        <w:tabs>
+          <w:tab w:val="center" w:pos="4819"/>
+          <w:tab w:val="left" w:pos="7468"/>
+        </w:tabs>
+        <w:spacing w:after="0" w:line="240" w:lineRule="auto"/>
         <w:rPr>
           <w:rFonts w:ascii="Times New Roman" w:eastAsia="Times New Roman" w:hAnsi="Times New Roman" w:cs="Times New Roman"/>
           <w:b/>
           <w:sz w:val="28"/>
           <w:szCs w:val="28"/>
-          <w:lang w:val="ru-RU"/>
-        </w:rPr>
-        <w:t>1</w:t>
-      </w:r>
-    </w:p>
-    <w:p>
-      <w:pPr>
-        <w:spacing w:line="240" w:lineRule="auto"/>
+        </w:rPr>
+      </w:pPr>
+    </w:p>
+    <w:p>
+      <w:pPr>
+        <w:tabs>
+          <w:tab w:val="center" w:pos="4819"/>
+          <w:tab w:val="left" w:pos="7468"/>
+        </w:tabs>
+        <w:spacing w:after="0" w:line="240" w:lineRule="auto"/>
+        <w:rPr>
+          <w:rFonts w:ascii="Times New Roman" w:eastAsia="Times New Roman" w:hAnsi="Times New Roman" w:cs="Times New Roman"/>
+          <w:b/>
+          <w:sz w:val="28"/>
+          <w:szCs w:val="28"/>
+        </w:rPr>
+      </w:pPr>
+    </w:p>
+    <w:p>
+      <w:pPr>
+        <w:tabs>
+          <w:tab w:val="center" w:pos="4819"/>
+          <w:tab w:val="left" w:pos="7468"/>
+        </w:tabs>
+        <w:spacing w:after="0" w:line="240" w:lineRule="auto"/>
+        <w:rPr>
+          <w:rFonts w:ascii="Times New Roman" w:eastAsia="Times New Roman" w:hAnsi="Times New Roman" w:cs="Times New Roman"/>
+          <w:b/>
+          <w:sz w:val="28"/>
+          <w:szCs w:val="28"/>
+        </w:rPr>
+      </w:pPr>
+    </w:p>
+    <w:p>
+      <w:pPr>
+        <w:tabs>
+          <w:tab w:val="center" w:pos="4819"/>
+          <w:tab w:val="left" w:pos="7468"/>
+        </w:tabs>
+        <w:spacing w:after="0" w:line="240" w:lineRule="auto"/>
+        <w:rPr>
+          <w:rFonts w:ascii="Times New Roman" w:eastAsia="Times New Roman" w:hAnsi="Times New Roman" w:cs="Times New Roman"/>
+          <w:b/>
+          <w:sz w:val="28"/>
+          <w:szCs w:val="28"/>
+        </w:rPr>
+      </w:pPr>
+    </w:p>
+    <w:p>
+      <w:pPr>
+        <w:tabs>
+          <w:tab w:val="center" w:pos="4819"/>
+          <w:tab w:val="left" w:pos="7468"/>
+        </w:tabs>
+        <w:spacing w:after="0" w:line="240" w:lineRule="auto"/>
+        <w:jc w:val="center"/>
+        <w:rPr>
+          <w:rFonts w:ascii="Times New Roman" w:eastAsia="Times New Roman" w:hAnsi="Times New Roman" w:cs="Times New Roman"/>
+          <w:b/>
+          <w:sz w:val="28"/>
+          <w:szCs w:val="28"/>
+        </w:rPr>
+      </w:pPr>
+      <w:r>
+        <w:rPr>
+          <w:rFonts w:ascii="Times New Roman" w:eastAsia="Times New Roman" w:hAnsi="Times New Roman" w:cs="Times New Roman"/>
+          <w:b/>
+          <w:sz w:val="56"/>
+          <w:szCs w:val="56"/>
+        </w:rPr>
+        <w:t>Звіт</w:t>
+      </w:r>
+      <w:r>
+        <w:rPr>
+          <w:rFonts w:ascii="Times New Roman" w:eastAsia="Times New Roman" w:hAnsi="Times New Roman" w:cs="Times New Roman"/>
+          <w:b/>
+          <w:sz w:val="28"/>
+          <w:szCs w:val="28"/>
+        </w:rPr>
+        <w:t xml:space="preserve"> </w:t>
+      </w:r>
+    </w:p>
+    <w:p>
+      <w:pPr>
+        <w:tabs>
+          <w:tab w:val="center" w:pos="4819"/>
+          <w:tab w:val="left" w:pos="7468"/>
+        </w:tabs>
+        <w:spacing w:after="0" w:line="240" w:lineRule="auto"/>
+        <w:jc w:val="center"/>
+        <w:rPr>
+          <w:rFonts w:ascii="Times New Roman" w:eastAsia="Times New Roman" w:hAnsi="Times New Roman" w:cs="Times New Roman"/>
+          <w:b/>
+          <w:sz w:val="28"/>
+          <w:szCs w:val="28"/>
+        </w:rPr>
+      </w:pPr>
+      <w:r>
+        <w:rPr>
+          <w:rFonts w:ascii="Times New Roman" w:eastAsia="Times New Roman" w:hAnsi="Times New Roman" w:cs="Times New Roman"/>
+          <w:b/>
+          <w:sz w:val="28"/>
+          <w:szCs w:val="28"/>
+        </w:rPr>
+        <w:t>про виконання лабораторних та практичних робіт блоку № 1</w:t>
+      </w:r>
+    </w:p>
+    <w:p>
+      <w:pPr>
+        <w:spacing w:after="0" w:line="240" w:lineRule="auto"/>
+        <w:jc w:val="center"/>
+        <w:rPr>
+          <w:rFonts w:ascii="Times New Roman" w:eastAsia="Times New Roman" w:hAnsi="Times New Roman" w:cs="Times New Roman"/>
+          <w:sz w:val="28"/>
+          <w:szCs w:val="28"/>
+        </w:rPr>
+      </w:pPr>
+      <w:r>
+        <w:rPr>
+          <w:rFonts w:ascii="Times New Roman" w:eastAsia="Times New Roman" w:hAnsi="Times New Roman" w:cs="Times New Roman"/>
+          <w:sz w:val="28"/>
+          <w:szCs w:val="28"/>
+        </w:rPr>
+        <w:t>На тему:  «Розробка, програмування та код. Середовища для розробки.»</w:t>
+      </w:r>
+    </w:p>
+    <w:p>
+      <w:pPr>
+        <w:spacing w:after="0" w:line="240" w:lineRule="auto"/>
         <w:jc w:val="center"/>
         <w:rPr>
           <w:rFonts w:ascii="Times New Roman" w:eastAsia="Times New Roman" w:hAnsi="Times New Roman" w:cs="Times New Roman"/>
@@ -233,7 +435,7 @@
     </w:p>
     <w:p>
       <w:pPr>
-        <w:spacing w:line="240" w:lineRule="auto"/>
+        <w:spacing w:after="0" w:line="240" w:lineRule="auto"/>
         <w:jc w:val="center"/>
         <w:rPr>
           <w:rFonts w:ascii="Times New Roman" w:eastAsia="Times New Roman" w:hAnsi="Times New Roman" w:cs="Times New Roman"/>
@@ -242,67 +444,124 @@
         </w:rPr>
       </w:pPr>
       <w:r>
+        <w:rPr>
+          <w:rFonts w:ascii="Times New Roman" w:eastAsia="Times New Roman" w:hAnsi="Times New Roman" w:cs="Times New Roman"/>
+          <w:sz w:val="28"/>
+          <w:szCs w:val="28"/>
+        </w:rPr>
+        <w:t>до:</w:t>
+      </w:r>
+    </w:p>
+    <w:p>
+      <w:pPr>
+        <w:spacing w:after="0" w:line="240" w:lineRule="auto"/>
+        <w:jc w:val="center"/>
+        <w:rPr>
+          <w:rFonts w:ascii="Times New Roman" w:eastAsia="Times New Roman" w:hAnsi="Times New Roman" w:cs="Times New Roman"/>
+          <w:sz w:val="28"/>
+          <w:szCs w:val="28"/>
+        </w:rPr>
+      </w:pPr>
+      <w:r>
+        <w:rPr>
+          <w:rFonts w:ascii="Times New Roman" w:eastAsia="Times New Roman" w:hAnsi="Times New Roman" w:cs="Times New Roman"/>
+          <w:sz w:val="28"/>
+          <w:szCs w:val="28"/>
+        </w:rPr>
+        <w:t>Практичних Робіт № 1</w:t>
+      </w:r>
+    </w:p>
+    <w:p>
+      <w:pPr>
+        <w:spacing w:after="0" w:line="240" w:lineRule="auto"/>
+        <w:jc w:val="center"/>
+        <w:rPr>
+          <w:rFonts w:ascii="Times New Roman" w:eastAsia="Times New Roman" w:hAnsi="Times New Roman" w:cs="Times New Roman"/>
+          <w:sz w:val="28"/>
+          <w:szCs w:val="28"/>
+        </w:rPr>
+      </w:pPr>
+    </w:p>
+    <w:p>
+      <w:pPr>
+        <w:spacing w:after="0" w:line="240" w:lineRule="auto"/>
+        <w:jc w:val="center"/>
+        <w:rPr>
+          <w:rFonts w:ascii="Times New Roman" w:eastAsia="Times New Roman" w:hAnsi="Times New Roman" w:cs="Times New Roman"/>
+          <w:sz w:val="28"/>
+          <w:szCs w:val="28"/>
+        </w:rPr>
+      </w:pPr>
+    </w:p>
+    <w:p>
+      <w:pPr>
+        <w:spacing w:after="0" w:line="240" w:lineRule="auto"/>
+        <w:jc w:val="center"/>
+        <w:rPr>
+          <w:rFonts w:ascii="Times New Roman" w:eastAsia="Times New Roman" w:hAnsi="Times New Roman" w:cs="Times New Roman"/>
+          <w:sz w:val="28"/>
+          <w:szCs w:val="28"/>
+        </w:rPr>
+      </w:pPr>
+    </w:p>
+    <w:p>
+      <w:pPr>
+        <w:spacing w:after="0" w:line="240" w:lineRule="auto"/>
+        <w:jc w:val="center"/>
+        <w:rPr>
+          <w:rFonts w:ascii="Times New Roman" w:eastAsia="Times New Roman" w:hAnsi="Times New Roman" w:cs="Times New Roman"/>
+          <w:b/>
+          <w:smallCaps/>
+          <w:sz w:val="28"/>
+          <w:szCs w:val="28"/>
+        </w:rPr>
+      </w:pPr>
+    </w:p>
+    <w:p>
+      <w:pPr>
+        <w:spacing w:after="0" w:line="360" w:lineRule="auto"/>
+        <w:rPr>
+          <w:rFonts w:ascii="Times New Roman" w:eastAsia="Times New Roman" w:hAnsi="Times New Roman" w:cs="Times New Roman"/>
+          <w:sz w:val="28"/>
+          <w:szCs w:val="28"/>
+        </w:rPr>
+      </w:pPr>
+    </w:p>
+    <w:p>
+      <w:pPr>
+        <w:spacing w:after="0" w:line="240" w:lineRule="auto"/>
+        <w:jc w:val="right"/>
+        <w:rPr>
+          <w:rFonts w:ascii="Times New Roman" w:eastAsia="Times New Roman" w:hAnsi="Times New Roman" w:cs="Times New Roman"/>
+          <w:b/>
+          <w:sz w:val="28"/>
+          <w:szCs w:val="28"/>
+        </w:rPr>
+      </w:pPr>
+      <w:r>
+        <w:rPr>
+          <w:rFonts w:ascii="Times New Roman" w:eastAsia="Times New Roman" w:hAnsi="Times New Roman" w:cs="Times New Roman"/>
+          <w:b/>
+          <w:sz w:val="28"/>
+          <w:szCs w:val="28"/>
+        </w:rPr>
+        <w:t>Виконав:</w:t>
+      </w:r>
+    </w:p>
+    <w:p>
+      <w:pPr>
+        <w:spacing w:after="0" w:line="240" w:lineRule="auto"/>
+        <w:jc w:val="right"/>
         <w:rPr>
           <w:rFonts w:ascii="Times New Roman" w:eastAsia="Times New Roman" w:hAnsi="Times New Roman" w:cs="Times New Roman"/>
           <w:b/>
           <w:i/>
           <w:sz w:val="28"/>
           <w:szCs w:val="28"/>
-        </w:rPr>
-        <w:t>з розділу</w:t>
-      </w:r>
-      <w:r>
-        <w:rPr>
-          <w:rFonts w:ascii="Times New Roman" w:eastAsia="Times New Roman" w:hAnsi="Times New Roman" w:cs="Times New Roman"/>
-          <w:sz w:val="28"/>
-          <w:szCs w:val="28"/>
-        </w:rPr>
-        <w:t xml:space="preserve">:  </w:t>
-      </w:r>
-      <w:r>
-        <w:rPr>
-          <w:rFonts w:ascii="Times New Roman" w:eastAsia="Times New Roman" w:hAnsi="Times New Roman" w:cs="Times New Roman"/>
-          <w:sz w:val="28"/>
-          <w:szCs w:val="28"/>
-        </w:rPr>
-        <w:t xml:space="preserve">Епік 1: </w:t>
-      </w:r>
-      <w:r>
-        <w:rPr>
-          <w:rFonts w:ascii="Times New Roman" w:eastAsia="Times New Roman" w:hAnsi="Times New Roman" w:cs="Times New Roman"/>
-          <w:sz w:val="28"/>
-          <w:szCs w:val="28"/>
-        </w:rPr>
-        <w:t>"Вступ до Розробки: Налаштування та Використання Середовища"</w:t>
-      </w:r>
-    </w:p>
-    <w:p>
-      <w:pPr>
-        <w:spacing w:line="240" w:lineRule="auto"/>
-        <w:jc w:val="center"/>
-        <w:rPr>
-          <w:rFonts w:ascii="Times New Roman" w:eastAsia="Times New Roman" w:hAnsi="Times New Roman" w:cs="Times New Roman"/>
-          <w:b/>
-          <w:smallCaps/>
-          <w:sz w:val="28"/>
-          <w:szCs w:val="28"/>
-        </w:rPr>
-      </w:pPr>
-    </w:p>
-    <w:p>
-      <w:pPr>
-        <w:spacing w:line="360" w:lineRule="auto"/>
-        <w:rPr>
-          <w:rFonts w:ascii="Times New Roman" w:eastAsia="Times New Roman" w:hAnsi="Times New Roman" w:cs="Times New Roman"/>
-          <w:sz w:val="28"/>
-          <w:szCs w:val="28"/>
-        </w:rPr>
-      </w:pPr>
-    </w:p>
-    <w:p>
-      <w:pPr>
-        <w:spacing w:line="240" w:lineRule="auto"/>
-        <w:jc w:val="right"/>
+          <w:lang w:val="ru-RU"/>
+        </w:rPr>
+      </w:pPr>
+      <w:r>
         <w:rPr>
           <w:rFonts w:ascii="Times New Roman" w:eastAsia="Times New Roman" w:hAnsi="Times New Roman" w:cs="Times New Roman"/>
           <w:b/>
@@ -310,101 +569,58 @@
           <w:sz w:val="28"/>
           <w:szCs w:val="28"/>
         </w:rPr>
-      </w:pPr>
-      <w:r>
-        <w:rPr>
-          <w:rFonts w:ascii="Times New Roman" w:eastAsia="Times New Roman" w:hAnsi="Times New Roman" w:cs="Times New Roman"/>
-          <w:b/>
-          <w:i/>
+        <w:t xml:space="preserve"> </w:t>
+      </w:r>
+      <w:r>
+        <w:rPr>
+          <w:rFonts w:ascii="Times New Roman" w:eastAsia="Times New Roman" w:hAnsi="Times New Roman" w:cs="Times New Roman"/>
           <w:sz w:val="28"/>
           <w:szCs w:val="28"/>
         </w:rPr>
-        <w:t>Виконав:</w:t>
-      </w:r>
-    </w:p>
-    <w:p>
-      <w:pPr>
-        <w:spacing w:line="240" w:lineRule="auto"/>
-        <w:jc w:val="right"/>
-        <w:rPr>
-          <w:rFonts w:ascii="Times New Roman" w:eastAsia="Times New Roman" w:hAnsi="Times New Roman" w:cs="Times New Roman"/>
-          <w:b/>
-          <w:i/>
+        <w:t>Студент групи ШІ-</w:t>
+      </w:r>
+      <w:r>
+        <w:rPr>
+          <w:rFonts w:ascii="Times New Roman" w:eastAsia="Times New Roman" w:hAnsi="Times New Roman" w:cs="Times New Roman"/>
           <w:sz w:val="28"/>
           <w:szCs w:val="28"/>
-        </w:rPr>
-      </w:pPr>
-      <w:r>
-        <w:rPr>
-          <w:rFonts w:ascii="Times New Roman" w:eastAsia="Times New Roman" w:hAnsi="Times New Roman" w:cs="Times New Roman"/>
-          <w:b/>
-          <w:i/>
+          <w:lang w:val="ru-RU"/>
+        </w:rPr>
+        <w:t>13</w:t>
+      </w:r>
+    </w:p>
+    <w:p>
+      <w:pPr>
+        <w:spacing w:after="0" w:line="240" w:lineRule="auto"/>
+        <w:jc w:val="right"/>
+        <w:rPr>
+          <w:rFonts w:ascii="Times New Roman" w:eastAsia="Times New Roman" w:hAnsi="Times New Roman" w:cs="Times New Roman"/>
           <w:sz w:val="28"/>
           <w:szCs w:val="28"/>
         </w:rPr>
-        <w:t xml:space="preserve"> </w:t>
-      </w:r>
+      </w:pPr>
       <w:r>
         <w:rPr>
           <w:rFonts w:ascii="Times New Roman" w:eastAsia="Times New Roman" w:hAnsi="Times New Roman" w:cs="Times New Roman"/>
           <w:sz w:val="28"/>
           <w:szCs w:val="28"/>
         </w:rPr>
-        <w:t xml:space="preserve">студент групи </w:t>
-      </w:r>
-      <w:r>
-        <w:rPr>
-          <w:rFonts w:ascii="Times New Roman" w:eastAsia="Times New Roman" w:hAnsi="Times New Roman" w:cs="Times New Roman"/>
+        <w:t>Сіренко Юрій Сергійович</w:t>
+      </w:r>
+    </w:p>
+    <w:p>
+      <w:pPr>
+        <w:rPr>
           <w:sz w:val="28"/>
           <w:szCs w:val="28"/>
         </w:rPr>
-        <w:t>ШІ</w:t>
-      </w:r>
-      <w:r>
-        <w:rPr>
-          <w:rFonts w:ascii="Times New Roman" w:eastAsia="Times New Roman" w:hAnsi="Times New Roman" w:cs="Times New Roman"/>
-          <w:sz w:val="28"/>
-          <w:szCs w:val="28"/>
-        </w:rPr>
-        <w:t>-</w:t>
-      </w:r>
-      <w:r>
-        <w:rPr>
-          <w:rFonts w:ascii="Times New Roman" w:eastAsia="Times New Roman" w:hAnsi="Times New Roman" w:cs="Times New Roman"/>
-          <w:sz w:val="28"/>
-          <w:szCs w:val="28"/>
-        </w:rPr>
-        <w:t>13</w:t>
-      </w:r>
-    </w:p>
-    <w:p>
-      <w:pPr>
-        <w:spacing w:line="240" w:lineRule="auto"/>
-        <w:jc w:val="right"/>
-        <w:rPr>
-          <w:rFonts w:ascii="Times New Roman" w:eastAsia="Times New Roman" w:hAnsi="Times New Roman" w:cs="Times New Roman"/>
-          <w:sz w:val="28"/>
-          <w:szCs w:val="28"/>
-        </w:rPr>
-      </w:pPr>
-      <w:r>
-        <w:rPr>
-          <w:rFonts w:ascii="Times New Roman" w:eastAsia="Times New Roman" w:hAnsi="Times New Roman" w:cs="Times New Roman"/>
-          <w:sz w:val="28"/>
-          <w:szCs w:val="28"/>
-        </w:rPr>
-        <w:t>Сіренко Юрій Сергійович</w:t>
-      </w:r>
-    </w:p>
-    <w:p>
-      <w:pPr>
-        <w:rPr>
-          <w:rFonts w:ascii="Times New Roman" w:eastAsia="Times New Roman" w:hAnsi="Times New Roman" w:cs="Times New Roman"/>
-          <w:sz w:val="28"/>
-          <w:szCs w:val="28"/>
-        </w:rPr>
-      </w:pPr>
-      <w:r>
+      </w:pPr>
+      <w:r>
+        <w:rPr>
+          <w:rFonts w:ascii="Times New Roman" w:eastAsia="Times New Roman" w:hAnsi="Times New Roman" w:cs="Times New Roman"/>
+          <w:sz w:val="24"/>
+          <w:szCs w:val="24"/>
+        </w:rPr>
         <w:br w:type="page"/>
       </w:r>
     </w:p>
@@ -13129,23 +13345,7 @@
             <w:rFonts w:ascii="Times New Roman" w:eastAsia="Times New Roman" w:hAnsi="Times New Roman" w:cs="Times New Roman"/>
             <w:lang w:val="ru-RU"/>
           </w:rPr>
-          <w:t>req</w:t>
-        </w:r>
-        <w:r>
-          <w:rPr>
-            <w:rStyle w:val="ae"/>
-            <w:rFonts w:ascii="Times New Roman" w:eastAsia="Times New Roman" w:hAnsi="Times New Roman" w:cs="Times New Roman"/>
-            <w:lang w:val="ru-RU"/>
-          </w:rPr>
-          <w:t>u</w:t>
-        </w:r>
-        <w:r>
-          <w:rPr>
-            <w:rStyle w:val="ae"/>
-            <w:rFonts w:ascii="Times New Roman" w:eastAsia="Times New Roman" w:hAnsi="Times New Roman" w:cs="Times New Roman"/>
-            <w:lang w:val="ru-RU"/>
-          </w:rPr>
-          <w:t>est</w:t>
+          <w:t>request</w:t>
         </w:r>
         <w:proofErr w:type="spellEnd"/>
         <w:r>
@@ -17020,39 +17220,7 @@
             <w:rFonts w:ascii="Times New Roman" w:eastAsia="Times New Roman" w:hAnsi="Times New Roman" w:cs="Times New Roman"/>
             <w:lang w:val="en-US"/>
           </w:rPr>
-          <w:t>Pull requ</w:t>
-        </w:r>
-        <w:r>
-          <w:rPr>
-            <w:rStyle w:val="ae"/>
-            <w:rFonts w:ascii="Times New Roman" w:eastAsia="Times New Roman" w:hAnsi="Times New Roman" w:cs="Times New Roman"/>
-            <w:lang w:val="en-US"/>
-          </w:rPr>
-          <w:t>e</w:t>
-        </w:r>
-        <w:r>
-          <w:rPr>
-            <w:rStyle w:val="ae"/>
-            <w:rFonts w:ascii="Times New Roman" w:eastAsia="Times New Roman" w:hAnsi="Times New Roman" w:cs="Times New Roman"/>
-            <w:lang w:val="en-US"/>
-          </w:rPr>
-          <w:t xml:space="preserve">st </w:t>
-        </w:r>
-        <w:r>
-          <w:rPr>
-            <w:rStyle w:val="ae"/>
-            <w:rFonts w:ascii="Times New Roman" w:eastAsia="Times New Roman" w:hAnsi="Times New Roman" w:cs="Times New Roman"/>
-            <w:lang w:val="en-US"/>
-          </w:rPr>
-          <w:t>l</w:t>
-        </w:r>
-        <w:r>
-          <w:rPr>
-            <w:rStyle w:val="ae"/>
-            <w:rFonts w:ascii="Times New Roman" w:eastAsia="Times New Roman" w:hAnsi="Times New Roman" w:cs="Times New Roman"/>
-            <w:lang w:val="en-US"/>
-          </w:rPr>
-          <w:t>ink</w:t>
+          <w:t>Pull request link</w:t>
         </w:r>
       </w:hyperlink>
     </w:p>
@@ -23327,28 +23495,28 @@
 </file>
 
 <file path=customXml/item1.xml><?xml version="1.0" encoding="utf-8"?>
-<b:Sources xmlns:b="http://schemas.openxmlformats.org/officeDocument/2006/bibliography" xmlns="http://schemas.openxmlformats.org/officeDocument/2006/bibliography" SelectedStyle="\APASixthEditionOfficeOnline.xsl" StyleName="APA" Version="6"/>
-</file>
-
-<file path=customXml/item2.xml><?xml version="1.0" encoding="utf-8"?>
 <go:gDocsCustomXmlDataStorage xmlns:go="http://customooxmlschemas.google.com/" xmlns:r="http://schemas.openxmlformats.org/officeDocument/2006/relationships" uri="GoogleDocsCustomDataVersion2">
   <go:docsCustomData xmlns:go="http://customooxmlschemas.google.com/" roundtripDataSignature="AMtx7mg1t1gPSA62kT8ztiPESSo9M54hng==">CgMxLjA4AHIhMXFNVHNQYW9lLWVhNjZLeGlrRVdIRnNmaEdUSHNnNUIy</go:docsCustomData>
 </go:gDocsCustomXmlDataStorage>
 </file>
 
-<file path=customXml/itemProps1.xml><?xml version="1.0" encoding="utf-8"?>
-<ds:datastoreItem xmlns:ds="http://schemas.openxmlformats.org/officeDocument/2006/customXml" ds:itemID="{1E41E374-CC7B-4928-A92C-BF6B4FEF50AF}">
-  <ds:schemaRefs>
-    <ds:schemaRef ds:uri="http://schemas.openxmlformats.org/officeDocument/2006/bibliography"/>
-  </ds:schemaRefs>
-</ds:datastoreItem>
+<file path=customXml/item2.xml><?xml version="1.0" encoding="utf-8"?>
+<b:Sources xmlns:b="http://schemas.openxmlformats.org/officeDocument/2006/bibliography" xmlns="http://schemas.openxmlformats.org/officeDocument/2006/bibliography" SelectedStyle="\APASixthEditionOfficeOnline.xsl" StyleName="APA" Version="6"/>
 </file>
 
-<file path=customXml/itemProps2.xml><?xml version="1.0" encoding="utf-8"?>
+<file path=customXml/itemProps1.xml><?xml version="1.0" encoding="utf-8"?>
 <ds:datastoreItem xmlns:ds="http://schemas.openxmlformats.org/officeDocument/2006/customXml" ds:itemID="{11111111-1234-1234-1234-123412341234}">
   <ds:schemaRefs>
     <ds:schemaRef ds:uri="http://customooxmlschemas.google.com/"/>
     <ds:schemaRef ds:uri="http://schemas.openxmlformats.org/officeDocument/2006/relationships"/>
   </ds:schemaRefs>
 </ds:datastoreItem>
+</file>
+
+<file path=customXml/itemProps2.xml><?xml version="1.0" encoding="utf-8"?>
+<ds:datastoreItem xmlns:ds="http://schemas.openxmlformats.org/officeDocument/2006/customXml" ds:itemID="{1E41E374-CC7B-4928-A92C-BF6B4FEF50AF}">
+  <ds:schemaRefs>
+    <ds:schemaRef ds:uri="http://schemas.openxmlformats.org/officeDocument/2006/bibliography"/>
+  </ds:schemaRefs>
+</ds:datastoreItem>
 </file>
</xml_diff>